<commit_message>
Update README.md e Self-assessment
</commit_message>
<xml_diff>
--- a/Biblioteca/_AutoAvaliação/Trabalho Biblioteca - POO.docx
+++ b/Biblioteca/_AutoAvaliação/Trabalho Biblioteca - POO.docx
@@ -911,8 +911,19 @@
                 <w:color w:val="FF0000"/>
                 <w:sz w:val="18"/>
                 <w:szCs w:val="18"/>
-              </w:rPr>
-              <w:t xml:space="preserve">A soma dos pontos é:   </w:t>
+                <w:highlight w:val="yellow"/>
+              </w:rPr>
+              <w:t xml:space="preserve">A soma dos pontos é: </w:t>
+            </w:r>
+            <w:r>
+              <w:rPr>
+                <w:rFonts w:ascii="Arial Nova" w:hAnsi="Arial Nova"/>
+                <w:color w:val="FF0000"/>
+                <w:sz w:val="18"/>
+                <w:szCs w:val="18"/>
+                <w:highlight w:val="yellow"/>
+              </w:rPr>
+              <w:t>11</w:t>
             </w:r>
           </w:p>
         </w:tc>

</xml_diff>